<commit_message>
Added report and docstring
</commit_message>
<xml_diff>
--- a/CS6375_Assignment2.docx
+++ b/CS6375_Assignment2.docx
@@ -373,10 +373,7 @@
       </w:r>
       <w:proofErr w:type="gramEnd"/>
       <w:r>
-        <w:t xml:space="preserve"> we have used simple string functions like replace(), split() and strip(), as well as regular expressions for removing URLs and other symbols</w:t>
-      </w:r>
-      <w:r>
-        <w:t xml:space="preserve">. </w:t>
+        <w:t xml:space="preserve"> we have used simple string functions like replace(), split() and strip(), as well as regular expressions for removing URLs and other symbols. </w:t>
       </w:r>
     </w:p>
     <w:bookmarkEnd w:id="1"/>
@@ -390,10 +387,7 @@
         </w:numPr>
       </w:pPr>
       <w:r>
-        <w:t xml:space="preserve">Remove the tweet id and </w:t>
-      </w:r>
-      <w:r>
-        <w:t>timestamp.</w:t>
+        <w:t>Remove the tweet id and timestamp.</w:t>
       </w:r>
     </w:p>
     <w:p>
@@ -518,6 +512,7 @@
           <w:szCs w:val="18"/>
         </w:rPr>
         <w:br/>
+        <w:t>21</w:t>
       </w:r>
       <w:r>
         <w:rPr>
@@ -528,7 +523,7 @@
           <w:sz w:val="18"/>
           <w:szCs w:val="18"/>
         </w:rPr>
-        <w:t>21</w:t>
+        <w:tab/>
       </w:r>
       <w:r>
         <w:rPr>
@@ -540,27 +535,6 @@
           <w:szCs w:val="18"/>
         </w:rPr>
         <w:tab/>
-      </w:r>
-      <w:r>
-        <w:rPr>
-          <w:rFonts w:ascii="Courier New" w:eastAsia="Times New Roman" w:hAnsi="Courier New" w:cs="Courier New"/>
-          <w:b/>
-          <w:bCs/>
-          <w:color w:val="000000" w:themeColor="text1"/>
-          <w:sz w:val="18"/>
-          <w:szCs w:val="18"/>
-        </w:rPr>
-        <w:tab/>
-      </w:r>
-      <w:r>
-        <w:rPr>
-          <w:rFonts w:ascii="Courier New" w:eastAsia="Times New Roman" w:hAnsi="Courier New" w:cs="Courier New"/>
-          <w:b/>
-          <w:bCs/>
-          <w:color w:val="000000" w:themeColor="text1"/>
-          <w:sz w:val="18"/>
-          <w:szCs w:val="18"/>
-        </w:rPr>
         <w:t>lines[</w:t>
       </w:r>
       <w:proofErr w:type="spellStart"/>
@@ -621,10 +595,7 @@
         </w:numPr>
       </w:pPr>
       <w:r>
-        <w:t>Remove any word that starts with the symbol @ e.g. @</w:t>
-      </w:r>
-      <w:r>
-        <w:t>AnnaMedaris.</w:t>
+        <w:t>Remove any word that starts with the symbol @ e.g. @AnnaMedaris.</w:t>
       </w:r>
     </w:p>
     <w:p>
@@ -710,17 +681,7 @@
                                 <w:sz w:val="18"/>
                                 <w:szCs w:val="18"/>
                               </w:rPr>
-                              <w:t xml:space="preserve"> </w:t>
-                            </w:r>
-                            <w:r>
-                              <w:rPr>
-                                <w:b/>
-                                <w:bCs/>
-                                <w:color w:val="000000" w:themeColor="text1"/>
-                                <w:sz w:val="18"/>
-                                <w:szCs w:val="18"/>
-                              </w:rPr>
-                              <w:t xml:space="preserve">  </w:t>
+                              <w:t xml:space="preserve">   </w:t>
                             </w:r>
                             <w:r>
                               <w:rPr>
@@ -991,10 +952,7 @@
         </w:numPr>
       </w:pPr>
       <w:r>
-        <w:t xml:space="preserve">Remove any hashtag symbols e.g. convert #depression to </w:t>
-      </w:r>
-      <w:r>
-        <w:t>depression.</w:t>
+        <w:t>Remove any hashtag symbols e.g. convert #depression to depression.</w:t>
       </w:r>
     </w:p>
     <w:p>
@@ -1048,15 +1006,6 @@
           <w:szCs w:val="18"/>
         </w:rPr>
         <w:tab/>
-      </w:r>
-      <w:r>
-        <w:rPr>
-          <w:b/>
-          <w:bCs/>
-          <w:color w:val="000000" w:themeColor="text1"/>
-          <w:sz w:val="18"/>
-          <w:szCs w:val="18"/>
-        </w:rPr>
         <w:t>lines[</w:t>
       </w:r>
       <w:proofErr w:type="spellStart"/>
@@ -1113,10 +1062,7 @@
         </w:numPr>
       </w:pPr>
       <w:r>
-        <w:t xml:space="preserve">Remove any </w:t>
-      </w:r>
-      <w:r>
-        <w:t>URL.</w:t>
+        <w:t>Remove any URL.</w:t>
       </w:r>
     </w:p>
     <w:p>
@@ -1160,15 +1106,6 @@
           <w:szCs w:val="18"/>
         </w:rPr>
         <w:tab/>
-      </w:r>
-      <w:r>
-        <w:rPr>
-          <w:b/>
-          <w:bCs/>
-          <w:color w:val="000000" w:themeColor="text1"/>
-          <w:sz w:val="18"/>
-          <w:szCs w:val="18"/>
-        </w:rPr>
         <w:t>lines[</w:t>
       </w:r>
       <w:proofErr w:type="spellStart"/>
@@ -1268,15 +1205,6 @@
           <w:szCs w:val="18"/>
         </w:rPr>
         <w:br/>
-      </w:r>
-      <w:r>
-        <w:rPr>
-          <w:b/>
-          <w:bCs/>
-          <w:color w:val="000000" w:themeColor="text1"/>
-          <w:sz w:val="18"/>
-          <w:szCs w:val="18"/>
-        </w:rPr>
         <w:t>31</w:t>
       </w:r>
       <w:r>
@@ -1298,15 +1226,6 @@
           <w:szCs w:val="18"/>
         </w:rPr>
         <w:tab/>
-      </w:r>
-      <w:r>
-        <w:rPr>
-          <w:b/>
-          <w:bCs/>
-          <w:color w:val="000000" w:themeColor="text1"/>
-          <w:sz w:val="18"/>
-          <w:szCs w:val="18"/>
-        </w:rPr>
         <w:t>lines[</w:t>
       </w:r>
       <w:proofErr w:type="spellStart"/>
@@ -1406,15 +1325,6 @@
           <w:szCs w:val="18"/>
         </w:rPr>
         <w:br/>
-      </w:r>
-      <w:r>
-        <w:rPr>
-          <w:b/>
-          <w:bCs/>
-          <w:color w:val="000000" w:themeColor="text1"/>
-          <w:sz w:val="18"/>
-          <w:szCs w:val="18"/>
-        </w:rPr>
         <w:t>32</w:t>
       </w:r>
       <w:r>
@@ -1436,15 +1346,6 @@
           <w:szCs w:val="18"/>
         </w:rPr>
         <w:tab/>
-      </w:r>
-      <w:r>
-        <w:rPr>
-          <w:b/>
-          <w:bCs/>
-          <w:color w:val="000000" w:themeColor="text1"/>
-          <w:sz w:val="18"/>
-          <w:szCs w:val="18"/>
-        </w:rPr>
         <w:t>lines[</w:t>
       </w:r>
       <w:proofErr w:type="spellStart"/>
@@ -1551,15 +1452,6 @@
           <w:szCs w:val="18"/>
         </w:rPr>
         <w:tab/>
-      </w:r>
-      <w:r>
-        <w:rPr>
-          <w:b/>
-          <w:bCs/>
-          <w:color w:val="000000" w:themeColor="text1"/>
-          <w:sz w:val="18"/>
-          <w:szCs w:val="18"/>
-        </w:rPr>
         <w:t>lines[</w:t>
       </w:r>
       <w:proofErr w:type="spellStart"/>
@@ -1660,15 +1552,6 @@
           <w:szCs w:val="18"/>
         </w:rPr>
         <w:tab/>
-      </w:r>
-      <w:r>
-        <w:rPr>
-          <w:b/>
-          <w:bCs/>
-          <w:color w:val="000000" w:themeColor="text1"/>
-          <w:sz w:val="18"/>
-          <w:szCs w:val="18"/>
-        </w:rPr>
         <w:t>lines[</w:t>
       </w:r>
       <w:proofErr w:type="spellStart"/>
@@ -1746,15 +1629,6 @@
           <w:szCs w:val="18"/>
         </w:rPr>
         <w:br/>
-      </w:r>
-      <w:r>
-        <w:rPr>
-          <w:b/>
-          <w:bCs/>
-          <w:color w:val="000000" w:themeColor="text1"/>
-          <w:sz w:val="18"/>
-          <w:szCs w:val="18"/>
-        </w:rPr>
         <w:t>39</w:t>
       </w:r>
       <w:r>
@@ -1776,15 +1650,6 @@
           <w:szCs w:val="18"/>
         </w:rPr>
         <w:tab/>
-      </w:r>
-      <w:r>
-        <w:rPr>
-          <w:b/>
-          <w:bCs/>
-          <w:color w:val="000000" w:themeColor="text1"/>
-          <w:sz w:val="18"/>
-          <w:szCs w:val="18"/>
-        </w:rPr>
         <w:t>lines[</w:t>
       </w:r>
       <w:proofErr w:type="spellStart"/>
@@ -2128,7 +1993,15 @@
     </w:p>
     <w:p>
       <w:pPr>
-        <w:pStyle w:val="ListParagraph"/>
+        <w:rPr>
+          <w:noProof/>
+          <w:sz w:val="40"/>
+          <w:szCs w:val="40"/>
+        </w:rPr>
+      </w:pPr>
+    </w:p>
+    <w:p>
+      <w:pPr>
         <w:rPr>
           <w:noProof/>
           <w:sz w:val="40"/>
@@ -2148,10 +2021,10 @@
           <w:szCs w:val="40"/>
         </w:rPr>
         <w:drawing>
-          <wp:inline distT="0" distB="0" distL="0" distR="0" wp14:anchorId="0E20D6C5" wp14:editId="07B2C0C6">
+          <wp:inline distT="0" distB="0" distL="0" distR="0" wp14:anchorId="08042451" wp14:editId="63E8DD49">
             <wp:extent cx="5943600" cy="4754880"/>
             <wp:effectExtent l="0" t="0" r="0" b="0"/>
-            <wp:docPr id="821442530" name="Picture 4" descr="A graph with red lines&#10;&#10;Description automatically generated"/>
+            <wp:docPr id="1361120409" name="Picture 3"/>
             <wp:cNvGraphicFramePr>
               <a:graphicFrameLocks xmlns:a="http://schemas.openxmlformats.org/drawingml/2006/main" noChangeAspect="1"/>
             </wp:cNvGraphicFramePr>
@@ -2159,7 +2032,7 @@
               <a:graphicData uri="http://schemas.openxmlformats.org/drawingml/2006/picture">
                 <pic:pic xmlns:pic="http://schemas.openxmlformats.org/drawingml/2006/picture">
                   <pic:nvPicPr>
-                    <pic:cNvPr id="821442530" name="Picture 4" descr="A graph with red lines&#10;&#10;Description automatically generated"/>
+                    <pic:cNvPr id="1361120409" name="Picture 1361120409"/>
                     <pic:cNvPicPr/>
                   </pic:nvPicPr>
                   <pic:blipFill>
@@ -2207,10 +2080,10 @@
         </w:rPr>
         <w:lastRenderedPageBreak/>
         <w:drawing>
-          <wp:inline distT="0" distB="0" distL="0" distR="0" wp14:anchorId="1098DF85" wp14:editId="43BED9B5">
-            <wp:extent cx="4479290" cy="10058400"/>
-            <wp:effectExtent l="0" t="0" r="3810" b="0"/>
-            <wp:docPr id="1995693106" name="Picture 1"/>
+          <wp:inline distT="0" distB="0" distL="0" distR="0" wp14:anchorId="190F99B9" wp14:editId="06890E46">
+            <wp:extent cx="5702300" cy="10058400"/>
+            <wp:effectExtent l="0" t="0" r="0" b="0"/>
+            <wp:docPr id="437624644" name="Picture 1"/>
             <wp:cNvGraphicFramePr>
               <a:graphicFrameLocks xmlns:a="http://schemas.openxmlformats.org/drawingml/2006/main" noChangeAspect="1"/>
             </wp:cNvGraphicFramePr>
@@ -2218,7 +2091,7 @@
               <a:graphicData uri="http://schemas.openxmlformats.org/drawingml/2006/picture">
                 <pic:pic xmlns:pic="http://schemas.openxmlformats.org/drawingml/2006/picture">
                   <pic:nvPicPr>
-                    <pic:cNvPr id="1995693106" name=""/>
+                    <pic:cNvPr id="437624644" name=""/>
                     <pic:cNvPicPr/>
                   </pic:nvPicPr>
                   <pic:blipFill>
@@ -2230,7 +2103,7 @@
                   <pic:spPr>
                     <a:xfrm>
                       <a:off x="0" y="0"/>
-                      <a:ext cx="4479290" cy="10058400"/>
+                      <a:ext cx="5702300" cy="10058400"/>
                     </a:xfrm>
                     <a:prstGeom prst="rect">
                       <a:avLst/>

</xml_diff>